<commit_message>
As melhores soluções tão aqui
</commit_message>
<xml_diff>
--- a/Relatorio.docx
+++ b/Relatorio.docx
@@ -317,124 +317,135 @@
         <w:spacing w:after="200" w:line="240" w:lineRule="auto"/>
         <w:ind w:firstLine="708"/>
         <w:rPr>
+          <w:rFonts w:ascii="Arial" w:hAnsi="Arial" w:cs="Arial"/>
+          <w:sz w:val="24"/>
+          <w:szCs w:val="24"/>
+        </w:rPr>
+      </w:pPr>
+      <w:r>
+        <w:rPr>
+          <w:rFonts w:ascii="Arial" w:hAnsi="Arial" w:cs="Arial"/>
+          <w:sz w:val="24"/>
+          <w:szCs w:val="24"/>
+        </w:rPr>
+        <w:t xml:space="preserve">O MLP é uma variante do problema do caixeiro viajante, sendo definido a seguir. Seja G=(V, A) um grafo direcionado completo, onde V = {v0, …, </w:t>
+      </w:r>
+      <w:proofErr w:type="spellStart"/>
+      <w:r>
+        <w:rPr>
+          <w:rFonts w:ascii="Arial" w:hAnsi="Arial" w:cs="Arial"/>
+          <w:sz w:val="24"/>
+          <w:szCs w:val="24"/>
+        </w:rPr>
+        <w:t>vn</w:t>
+      </w:r>
+      <w:proofErr w:type="spellEnd"/>
+      <w:r>
+        <w:rPr>
+          <w:rFonts w:ascii="Arial" w:hAnsi="Arial" w:cs="Arial"/>
+          <w:sz w:val="24"/>
+          <w:szCs w:val="24"/>
+        </w:rPr>
+        <w:t>} é o conjunto de vértices, v0 representa o depósito e os outros vértices, os clientes, e A={(</w:t>
+      </w:r>
+      <w:proofErr w:type="spellStart"/>
+      <w:r>
+        <w:rPr>
+          <w:rFonts w:ascii="Arial" w:hAnsi="Arial" w:cs="Arial"/>
+          <w:sz w:val="24"/>
+          <w:szCs w:val="24"/>
+        </w:rPr>
+        <w:t>i,j</w:t>
+      </w:r>
+      <w:proofErr w:type="spellEnd"/>
+      <w:r>
+        <w:rPr>
+          <w:rFonts w:ascii="Arial" w:hAnsi="Arial" w:cs="Arial"/>
+          <w:sz w:val="24"/>
+          <w:szCs w:val="24"/>
+        </w:rPr>
+        <w:t xml:space="preserve">) : i, j </w:t>
+      </w:r>
+      <w:r>
+        <w:rPr>
+          <w:rFonts w:ascii="Cambria Math" w:hAnsi="Cambria Math" w:cs="Cambria Math"/>
+          <w:sz w:val="24"/>
+          <w:szCs w:val="24"/>
+        </w:rPr>
+        <w:t>∈</w:t>
+      </w:r>
+      <w:r>
+        <w:rPr>
+          <w:rFonts w:ascii="Arial" w:hAnsi="Arial" w:cs="Arial"/>
+          <w:sz w:val="24"/>
+          <w:szCs w:val="24"/>
+        </w:rPr>
+        <w:t xml:space="preserve"> V, i ≠ j} é o conjunto de arcos, sendo que cada um é associado com o tempo de viagem entre os vértices i e j. O objetivo do MLP é encontrar um circuito hamiltoniano em G que minimiza o tempo total de espera (latência) dos clientes. O tempo de latência do i-</w:t>
+      </w:r>
+      <w:proofErr w:type="spellStart"/>
+      <w:r>
+        <w:rPr>
+          <w:rFonts w:ascii="Arial" w:hAnsi="Arial" w:cs="Arial"/>
+          <w:sz w:val="24"/>
+          <w:szCs w:val="24"/>
+        </w:rPr>
+        <w:t>éssimo</w:t>
+      </w:r>
+      <w:proofErr w:type="spellEnd"/>
+      <w:r>
+        <w:rPr>
+          <w:rFonts w:ascii="Arial" w:hAnsi="Arial" w:cs="Arial"/>
+          <w:sz w:val="24"/>
+          <w:szCs w:val="24"/>
+        </w:rPr>
+        <w:t xml:space="preserve"> cliente, ou l(i), é a soma de todos os tempos de viagem do depósito até o i-</w:t>
+      </w:r>
+      <w:proofErr w:type="spellStart"/>
+      <w:r>
+        <w:rPr>
+          <w:rFonts w:ascii="Arial" w:hAnsi="Arial" w:cs="Arial"/>
+          <w:sz w:val="24"/>
+          <w:szCs w:val="24"/>
+        </w:rPr>
+        <w:t>éssimo</w:t>
+      </w:r>
+      <w:proofErr w:type="spellEnd"/>
+      <w:r>
+        <w:rPr>
+          <w:rFonts w:ascii="Arial" w:hAnsi="Arial" w:cs="Arial"/>
+          <w:sz w:val="24"/>
+          <w:szCs w:val="24"/>
+        </w:rPr>
+        <w:t xml:space="preserve"> cliente presente no circuito </w:t>
+      </w:r>
+      <w:r>
+        <w:rPr>
+          <w:rFonts w:ascii="Arial" w:hAnsi="Arial" w:cs="Arial"/>
+          <w:sz w:val="24"/>
+          <w:szCs w:val="24"/>
+        </w:rPr>
+        <w:t>H</w:t>
+      </w:r>
+      <w:r>
+        <w:rPr>
+          <w:rFonts w:ascii="Arial" w:hAnsi="Arial" w:cs="Arial"/>
+          <w:sz w:val="24"/>
+          <w:szCs w:val="24"/>
+        </w:rPr>
+        <w:t>amiltoniano.</w:t>
+      </w:r>
+    </w:p>
+    <w:p>
+      <w:pPr>
+        <w:spacing w:after="200" w:line="240" w:lineRule="auto"/>
+        <w:ind w:firstLine="708"/>
+        <w:rPr>
           <w:rFonts w:ascii="Arial" w:eastAsia="Times New Roman" w:hAnsi="Arial" w:cs="Arial"/>
           <w:sz w:val="24"/>
           <w:szCs w:val="24"/>
           <w:lang w:eastAsia="pt-BR"/>
         </w:rPr>
       </w:pPr>
-      <w:r>
-        <w:rPr>
-          <w:rFonts w:ascii="Arial" w:hAnsi="Arial" w:cs="Arial"/>
-          <w:sz w:val="24"/>
-          <w:szCs w:val="24"/>
-        </w:rPr>
-        <w:t xml:space="preserve">O MLP é uma variante do problema do caixeiro viajante, sendo definido a seguir. Seja G=(V, A) um grafo direcionado completo, onde V = {v0, …, </w:t>
-      </w:r>
-      <w:proofErr w:type="spellStart"/>
-      <w:r>
-        <w:rPr>
-          <w:rFonts w:ascii="Arial" w:hAnsi="Arial" w:cs="Arial"/>
-          <w:sz w:val="24"/>
-          <w:szCs w:val="24"/>
-        </w:rPr>
-        <w:t>vn</w:t>
-      </w:r>
-      <w:proofErr w:type="spellEnd"/>
-      <w:r>
-        <w:rPr>
-          <w:rFonts w:ascii="Arial" w:hAnsi="Arial" w:cs="Arial"/>
-          <w:sz w:val="24"/>
-          <w:szCs w:val="24"/>
-        </w:rPr>
-        <w:t>} é o conjunto de vértices, v0 representa o depósito e os outros vértices, os clientes, e A={(</w:t>
-      </w:r>
-      <w:proofErr w:type="spellStart"/>
-      <w:r>
-        <w:rPr>
-          <w:rFonts w:ascii="Arial" w:hAnsi="Arial" w:cs="Arial"/>
-          <w:sz w:val="24"/>
-          <w:szCs w:val="24"/>
-        </w:rPr>
-        <w:t>i,j</w:t>
-      </w:r>
-      <w:proofErr w:type="spellEnd"/>
-      <w:r>
-        <w:rPr>
-          <w:rFonts w:ascii="Arial" w:hAnsi="Arial" w:cs="Arial"/>
-          <w:sz w:val="24"/>
-          <w:szCs w:val="24"/>
-        </w:rPr>
-        <w:t xml:space="preserve">) : i, j </w:t>
-      </w:r>
-      <w:r>
-        <w:rPr>
-          <w:rFonts w:ascii="Cambria Math" w:hAnsi="Cambria Math" w:cs="Cambria Math"/>
-          <w:sz w:val="24"/>
-          <w:szCs w:val="24"/>
-        </w:rPr>
-        <w:t>∈</w:t>
-      </w:r>
-      <w:r>
-        <w:rPr>
-          <w:rFonts w:ascii="Arial" w:hAnsi="Arial" w:cs="Arial"/>
-          <w:sz w:val="24"/>
-          <w:szCs w:val="24"/>
-        </w:rPr>
-        <w:t xml:space="preserve"> V, i ≠ j} é o conjunto de arcos, sendo que cada um é associado com o tempo de viagem entre os vértices i e j. O objetivo do MLP é encontrar um circuito hamiltoniano em G que minimiza o tempo total de espera (latência) dos clientes. O tempo de latência do i-</w:t>
-      </w:r>
-      <w:proofErr w:type="spellStart"/>
-      <w:r>
-        <w:rPr>
-          <w:rFonts w:ascii="Arial" w:hAnsi="Arial" w:cs="Arial"/>
-          <w:sz w:val="24"/>
-          <w:szCs w:val="24"/>
-        </w:rPr>
-        <w:t>éssimo</w:t>
-      </w:r>
-      <w:proofErr w:type="spellEnd"/>
-      <w:r>
-        <w:rPr>
-          <w:rFonts w:ascii="Arial" w:hAnsi="Arial" w:cs="Arial"/>
-          <w:sz w:val="24"/>
-          <w:szCs w:val="24"/>
-        </w:rPr>
-        <w:t xml:space="preserve"> cliente, ou l(i), é a soma de todos os tempos de viagem do depósito até o i-</w:t>
-      </w:r>
-      <w:proofErr w:type="spellStart"/>
-      <w:r>
-        <w:rPr>
-          <w:rFonts w:ascii="Arial" w:hAnsi="Arial" w:cs="Arial"/>
-          <w:sz w:val="24"/>
-          <w:szCs w:val="24"/>
-        </w:rPr>
-        <w:t>éssimo</w:t>
-      </w:r>
-      <w:proofErr w:type="spellEnd"/>
-      <w:r>
-        <w:rPr>
-          <w:rFonts w:ascii="Arial" w:hAnsi="Arial" w:cs="Arial"/>
-          <w:sz w:val="24"/>
-          <w:szCs w:val="24"/>
-        </w:rPr>
-        <w:t xml:space="preserve"> cliente presente no circuito </w:t>
-      </w:r>
-      <w:r>
-        <w:rPr>
-          <w:rFonts w:ascii="Arial" w:hAnsi="Arial" w:cs="Arial"/>
-          <w:sz w:val="24"/>
-          <w:szCs w:val="24"/>
-        </w:rPr>
-        <w:t>H</w:t>
-      </w:r>
-      <w:r>
-        <w:rPr>
-          <w:rFonts w:ascii="Arial" w:hAnsi="Arial" w:cs="Arial"/>
-          <w:sz w:val="24"/>
-          <w:szCs w:val="24"/>
-        </w:rPr>
-        <w:t>amiltoniano.</w:t>
-      </w:r>
     </w:p>
     <w:p>
       <w:pPr>
@@ -1616,6 +1627,568 @@
     </w:p>
     <w:p>
       <w:pPr>
+        <w:shd w:val="clear" w:color="auto" w:fill="FFFFFF"/>
+        <w:spacing w:before="120" w:after="120" w:line="240" w:lineRule="auto"/>
+        <w:ind w:left="360" w:firstLine="348"/>
+        <w:rPr>
+          <w:rFonts w:ascii="Arial" w:eastAsia="Times New Roman" w:hAnsi="Arial" w:cs="Arial"/>
+          <w:color w:val="000000" w:themeColor="text1"/>
+          <w:sz w:val="24"/>
+          <w:szCs w:val="24"/>
+          <w:lang w:eastAsia="pt-BR"/>
+        </w:rPr>
+      </w:pPr>
+      <w:r>
+        <w:rPr>
+          <w:rFonts w:ascii="Arial" w:hAnsi="Arial" w:cs="Arial"/>
+          <w:color w:val="000000" w:themeColor="text1"/>
+          <w:sz w:val="24"/>
+          <w:szCs w:val="24"/>
+          <w:shd w:val="clear" w:color="auto" w:fill="FFFFFF"/>
+        </w:rPr>
+        <w:t> </w:t>
+      </w:r>
+      <w:proofErr w:type="spellStart"/>
+      <w:r>
+        <w:rPr>
+          <w:rFonts w:ascii="Arial" w:hAnsi="Arial" w:cs="Arial"/>
+          <w:i/>
+          <w:iCs/>
+          <w:color w:val="000000" w:themeColor="text1"/>
+          <w:sz w:val="24"/>
+          <w:szCs w:val="24"/>
+          <w:shd w:val="clear" w:color="auto" w:fill="FFFFFF"/>
+        </w:rPr>
+        <w:t>Simulated</w:t>
+      </w:r>
+      <w:proofErr w:type="spellEnd"/>
+      <w:r>
+        <w:rPr>
+          <w:rFonts w:ascii="Arial" w:hAnsi="Arial" w:cs="Arial"/>
+          <w:i/>
+          <w:iCs/>
+          <w:color w:val="000000" w:themeColor="text1"/>
+          <w:sz w:val="24"/>
+          <w:szCs w:val="24"/>
+          <w:shd w:val="clear" w:color="auto" w:fill="FFFFFF"/>
+        </w:rPr>
+        <w:t xml:space="preserve"> </w:t>
+      </w:r>
+      <w:proofErr w:type="spellStart"/>
+      <w:r>
+        <w:rPr>
+          <w:rFonts w:ascii="Arial" w:hAnsi="Arial" w:cs="Arial"/>
+          <w:i/>
+          <w:iCs/>
+          <w:color w:val="000000" w:themeColor="text1"/>
+          <w:sz w:val="24"/>
+          <w:szCs w:val="24"/>
+          <w:shd w:val="clear" w:color="auto" w:fill="FFFFFF"/>
+        </w:rPr>
+        <w:t>Annealing</w:t>
+      </w:r>
+      <w:proofErr w:type="spellEnd"/>
+      <w:r>
+        <w:rPr>
+          <w:rFonts w:ascii="Arial" w:hAnsi="Arial" w:cs="Arial"/>
+          <w:i/>
+          <w:iCs/>
+          <w:color w:val="000000" w:themeColor="text1"/>
+          <w:sz w:val="24"/>
+          <w:szCs w:val="24"/>
+          <w:shd w:val="clear" w:color="auto" w:fill="FFFFFF"/>
+        </w:rPr>
+        <w:t>,</w:t>
+      </w:r>
+      <w:r>
+        <w:rPr>
+          <w:rFonts w:ascii="Arial" w:hAnsi="Arial" w:cs="Arial"/>
+          <w:color w:val="000000" w:themeColor="text1"/>
+          <w:sz w:val="24"/>
+          <w:szCs w:val="24"/>
+          <w:shd w:val="clear" w:color="auto" w:fill="FFFFFF"/>
+        </w:rPr>
+        <w:t> é uma </w:t>
+      </w:r>
+      <w:hyperlink r:id="rId6" w:tooltip="Meta-heurística" w:history="1">
+        <w:r>
+          <w:rPr>
+            <w:rStyle w:val="Hyperlink"/>
+            <w:rFonts w:ascii="Arial" w:hAnsi="Arial" w:cs="Arial"/>
+            <w:color w:val="000000" w:themeColor="text1"/>
+            <w:sz w:val="24"/>
+            <w:szCs w:val="24"/>
+            <w:u w:val="none"/>
+            <w:shd w:val="clear" w:color="auto" w:fill="FFFFFF"/>
+          </w:rPr>
+          <w:t>meta-heurística</w:t>
+        </w:r>
+      </w:hyperlink>
+      <w:r>
+        <w:rPr>
+          <w:rFonts w:ascii="Arial" w:hAnsi="Arial" w:cs="Arial"/>
+          <w:color w:val="000000" w:themeColor="text1"/>
+          <w:sz w:val="24"/>
+          <w:szCs w:val="24"/>
+          <w:shd w:val="clear" w:color="auto" w:fill="FFFFFF"/>
+        </w:rPr>
+        <w:t> para </w:t>
+      </w:r>
+      <w:hyperlink r:id="rId7" w:tooltip="Otimização" w:history="1">
+        <w:r>
+          <w:rPr>
+            <w:rStyle w:val="Hyperlink"/>
+            <w:rFonts w:ascii="Arial" w:hAnsi="Arial" w:cs="Arial"/>
+            <w:color w:val="000000" w:themeColor="text1"/>
+            <w:sz w:val="24"/>
+            <w:szCs w:val="24"/>
+            <w:u w:val="none"/>
+            <w:shd w:val="clear" w:color="auto" w:fill="FFFFFF"/>
+          </w:rPr>
+          <w:t>otimização</w:t>
+        </w:r>
+      </w:hyperlink>
+      <w:r>
+        <w:rPr>
+          <w:rFonts w:ascii="Arial" w:hAnsi="Arial" w:cs="Arial"/>
+          <w:color w:val="000000" w:themeColor="text1"/>
+          <w:sz w:val="24"/>
+          <w:szCs w:val="24"/>
+          <w:shd w:val="clear" w:color="auto" w:fill="FFFFFF"/>
+        </w:rPr>
+        <w:t> que consiste numa técnica de busca local probabilística, e se fundamenta numa analogia com a </w:t>
+      </w:r>
+      <w:hyperlink r:id="rId8" w:tooltip="Termodinâmica" w:history="1">
+        <w:r>
+          <w:rPr>
+            <w:rStyle w:val="Hyperlink"/>
+            <w:rFonts w:ascii="Arial" w:hAnsi="Arial" w:cs="Arial"/>
+            <w:color w:val="000000" w:themeColor="text1"/>
+            <w:sz w:val="24"/>
+            <w:szCs w:val="24"/>
+            <w:u w:val="none"/>
+            <w:shd w:val="clear" w:color="auto" w:fill="FFFFFF"/>
+          </w:rPr>
+          <w:t>termodinâmica</w:t>
+        </w:r>
+      </w:hyperlink>
+      <w:r>
+        <w:rPr>
+          <w:rFonts w:ascii="Arial" w:hAnsi="Arial" w:cs="Arial"/>
+          <w:color w:val="000000" w:themeColor="text1"/>
+          <w:sz w:val="24"/>
+          <w:szCs w:val="24"/>
+          <w:shd w:val="clear" w:color="auto" w:fill="FFFFFF"/>
+        </w:rPr>
+        <w:t>.</w:t>
+      </w:r>
+    </w:p>
+    <w:p>
+      <w:pPr>
+        <w:shd w:val="clear" w:color="auto" w:fill="FFFFFF"/>
+        <w:spacing w:before="120" w:after="120" w:line="240" w:lineRule="auto"/>
+        <w:ind w:left="360" w:firstLine="348"/>
+        <w:rPr>
+          <w:rFonts w:ascii="Arial" w:eastAsia="Times New Roman" w:hAnsi="Arial" w:cs="Arial"/>
+          <w:color w:val="000000" w:themeColor="text1"/>
+          <w:sz w:val="24"/>
+          <w:szCs w:val="24"/>
+          <w:lang w:eastAsia="pt-BR"/>
+        </w:rPr>
+      </w:pPr>
+      <w:r>
+        <w:rPr>
+          <w:rFonts w:ascii="Arial" w:eastAsia="Times New Roman" w:hAnsi="Arial" w:cs="Arial"/>
+          <w:color w:val="000000" w:themeColor="text1"/>
+          <w:sz w:val="24"/>
+          <w:szCs w:val="24"/>
+          <w:lang w:eastAsia="pt-BR"/>
+        </w:rPr>
+        <w:t xml:space="preserve">A </w:t>
+      </w:r>
+      <w:proofErr w:type="spellStart"/>
+      <w:r>
+        <w:rPr>
+          <w:rFonts w:ascii="Arial" w:eastAsia="Times New Roman" w:hAnsi="Arial" w:cs="Arial"/>
+          <w:color w:val="000000" w:themeColor="text1"/>
+          <w:sz w:val="24"/>
+          <w:szCs w:val="24"/>
+          <w:lang w:eastAsia="pt-BR"/>
+        </w:rPr>
+        <w:t>metaheurística</w:t>
+      </w:r>
+      <w:proofErr w:type="spellEnd"/>
+      <w:r>
+        <w:rPr>
+          <w:rFonts w:ascii="Arial" w:eastAsia="Times New Roman" w:hAnsi="Arial" w:cs="Arial"/>
+          <w:color w:val="000000" w:themeColor="text1"/>
+          <w:sz w:val="24"/>
+          <w:szCs w:val="24"/>
+          <w:lang w:eastAsia="pt-BR"/>
+        </w:rPr>
+        <w:t xml:space="preserve"> usada é uma metáfora de um processo térmico, dito </w:t>
+      </w:r>
+      <w:proofErr w:type="spellStart"/>
+      <w:r>
+        <w:rPr>
+          <w:rFonts w:ascii="Arial" w:eastAsia="Times New Roman" w:hAnsi="Arial" w:cs="Arial"/>
+          <w:i/>
+          <w:iCs/>
+          <w:color w:val="000000" w:themeColor="text1"/>
+          <w:sz w:val="24"/>
+          <w:szCs w:val="24"/>
+          <w:lang w:eastAsia="pt-BR"/>
+        </w:rPr>
+        <w:t>annealing</w:t>
+      </w:r>
+      <w:proofErr w:type="spellEnd"/>
+      <w:r>
+        <w:rPr>
+          <w:rFonts w:ascii="Arial" w:eastAsia="Times New Roman" w:hAnsi="Arial" w:cs="Arial"/>
+          <w:color w:val="000000" w:themeColor="text1"/>
+          <w:sz w:val="24"/>
+          <w:szCs w:val="24"/>
+          <w:lang w:eastAsia="pt-BR"/>
+        </w:rPr>
+        <w:t> ou </w:t>
+      </w:r>
+      <w:r>
+        <w:rPr>
+          <w:rFonts w:ascii="Arial" w:eastAsia="Times New Roman" w:hAnsi="Arial" w:cs="Arial"/>
+          <w:i/>
+          <w:iCs/>
+          <w:color w:val="000000" w:themeColor="text1"/>
+          <w:sz w:val="24"/>
+          <w:szCs w:val="24"/>
+          <w:lang w:eastAsia="pt-BR"/>
+        </w:rPr>
+        <w:t>recozimento</w:t>
+      </w:r>
+      <w:r>
+        <w:rPr>
+          <w:rFonts w:ascii="Arial" w:eastAsia="Times New Roman" w:hAnsi="Arial" w:cs="Arial"/>
+          <w:color w:val="000000" w:themeColor="text1"/>
+          <w:sz w:val="24"/>
+          <w:szCs w:val="24"/>
+          <w:lang w:eastAsia="pt-BR"/>
+        </w:rPr>
+        <w:t>, utilizado em </w:t>
+      </w:r>
+      <w:hyperlink r:id="rId9" w:tooltip="Metalurgia" w:history="1">
+        <w:r>
+          <w:rPr>
+            <w:rFonts w:ascii="Arial" w:eastAsia="Times New Roman" w:hAnsi="Arial" w:cs="Arial"/>
+            <w:color w:val="000000" w:themeColor="text1"/>
+            <w:sz w:val="24"/>
+            <w:szCs w:val="24"/>
+            <w:lang w:eastAsia="pt-BR"/>
+          </w:rPr>
+          <w:t>metalurgia</w:t>
+        </w:r>
+      </w:hyperlink>
+      <w:r>
+        <w:rPr>
+          <w:rFonts w:ascii="Arial" w:eastAsia="Times New Roman" w:hAnsi="Arial" w:cs="Arial"/>
+          <w:color w:val="000000" w:themeColor="text1"/>
+          <w:sz w:val="24"/>
+          <w:szCs w:val="24"/>
+          <w:lang w:eastAsia="pt-BR"/>
+        </w:rPr>
+        <w:t xml:space="preserve"> para obtenção de estados de baixa energia num sólido. O processo consiste de duas etapas: na primeira, a temperatura do sólido é aumentada para um valor próximo de 1100°C, na segunda, o resfriamento deve ser realizado lentamente até que o material se solidifique, sendo acompanhado e controlado esse arrefecimento. </w:t>
+      </w:r>
+    </w:p>
+    <w:p>
+      <w:pPr>
+        <w:shd w:val="clear" w:color="auto" w:fill="FFFFFF"/>
+        <w:spacing w:before="120" w:after="120" w:line="240" w:lineRule="auto"/>
+        <w:ind w:left="360" w:firstLine="348"/>
+        <w:rPr>
+          <w:rFonts w:ascii="Arial" w:eastAsia="Times New Roman" w:hAnsi="Arial" w:cs="Arial"/>
+          <w:color w:val="000000" w:themeColor="text1"/>
+          <w:sz w:val="24"/>
+          <w:szCs w:val="24"/>
+          <w:lang w:eastAsia="pt-BR"/>
+        </w:rPr>
+      </w:pPr>
+      <w:r>
+        <w:rPr>
+          <w:rFonts w:ascii="Arial" w:hAnsi="Arial" w:cs="Arial"/>
+          <w:color w:val="222222"/>
+          <w:sz w:val="24"/>
+          <w:szCs w:val="24"/>
+          <w:shd w:val="clear" w:color="auto" w:fill="FFFFFF"/>
+        </w:rPr>
+        <w:t xml:space="preserve">De forma análoga, o algoritmo de </w:t>
+      </w:r>
+      <w:proofErr w:type="spellStart"/>
+      <w:r>
+        <w:rPr>
+          <w:rFonts w:ascii="Arial" w:hAnsi="Arial" w:cs="Arial"/>
+          <w:i/>
+          <w:color w:val="222222"/>
+          <w:sz w:val="24"/>
+          <w:szCs w:val="24"/>
+          <w:shd w:val="clear" w:color="auto" w:fill="FFFFFF"/>
+        </w:rPr>
+        <w:t>Simulated</w:t>
+      </w:r>
+      <w:proofErr w:type="spellEnd"/>
+      <w:r>
+        <w:rPr>
+          <w:rFonts w:ascii="Arial" w:hAnsi="Arial" w:cs="Arial"/>
+          <w:i/>
+          <w:color w:val="222222"/>
+          <w:sz w:val="24"/>
+          <w:szCs w:val="24"/>
+          <w:shd w:val="clear" w:color="auto" w:fill="FFFFFF"/>
+        </w:rPr>
+        <w:t xml:space="preserve"> </w:t>
+      </w:r>
+      <w:proofErr w:type="spellStart"/>
+      <w:r>
+        <w:rPr>
+          <w:rFonts w:ascii="Arial" w:hAnsi="Arial" w:cs="Arial"/>
+          <w:i/>
+          <w:color w:val="222222"/>
+          <w:sz w:val="24"/>
+          <w:szCs w:val="24"/>
+          <w:shd w:val="clear" w:color="auto" w:fill="FFFFFF"/>
+        </w:rPr>
+        <w:t>Annealing</w:t>
+      </w:r>
+      <w:proofErr w:type="spellEnd"/>
+      <w:r>
+        <w:rPr>
+          <w:rFonts w:ascii="Arial" w:hAnsi="Arial" w:cs="Arial"/>
+          <w:color w:val="222222"/>
+          <w:sz w:val="24"/>
+          <w:szCs w:val="24"/>
+          <w:shd w:val="clear" w:color="auto" w:fill="FFFFFF"/>
+        </w:rPr>
+        <w:t xml:space="preserve"> substitui a solução atual por uma solução próxima (i.e., na sua vizinhança no espaço de soluções), escolhida de acordo com uma função objetivo e com uma</w:t>
+      </w:r>
+      <w:r>
+        <w:rPr>
+          <w:rFonts w:ascii="Arial" w:hAnsi="Arial" w:cs="Arial"/>
+          <w:color w:val="222222"/>
+          <w:sz w:val="24"/>
+          <w:szCs w:val="24"/>
+          <w:shd w:val="clear" w:color="auto" w:fill="FFFFFF"/>
+        </w:rPr>
+        <w:t xml:space="preserve"> </w:t>
+      </w:r>
+      <w:r>
+        <w:rPr>
+          <w:rFonts w:ascii="Arial" w:hAnsi="Arial" w:cs="Arial"/>
+          <w:color w:val="222222"/>
+          <w:sz w:val="24"/>
+          <w:szCs w:val="24"/>
+          <w:shd w:val="clear" w:color="auto" w:fill="FFFFFF"/>
+        </w:rPr>
+        <w:t>variável </w:t>
+      </w:r>
+      <m:oMath>
+        <m:r>
+          <w:rPr>
+            <w:rFonts w:ascii="Cambria Math" w:hAnsi="Cambria Math" w:cs="Arial"/>
+            <w:color w:val="222222"/>
+            <w:sz w:val="24"/>
+            <w:szCs w:val="24"/>
+            <w:shd w:val="clear" w:color="auto" w:fill="FFFFFF"/>
+          </w:rPr>
+          <m:t>T</m:t>
+        </m:r>
+      </m:oMath>
+      <w:r>
+        <w:rPr>
+          <w:rFonts w:ascii="Arial" w:hAnsi="Arial" w:cs="Arial"/>
+          <w:color w:val="222222"/>
+          <w:sz w:val="24"/>
+          <w:szCs w:val="24"/>
+          <w:shd w:val="clear" w:color="auto" w:fill="FFFFFF"/>
+        </w:rPr>
+        <w:t>(dita </w:t>
+      </w:r>
+      <w:r>
+        <w:rPr>
+          <w:rFonts w:ascii="Arial" w:hAnsi="Arial" w:cs="Arial"/>
+          <w:i/>
+          <w:iCs/>
+          <w:color w:val="222222"/>
+          <w:sz w:val="24"/>
+          <w:szCs w:val="24"/>
+          <w:shd w:val="clear" w:color="auto" w:fill="FFFFFF"/>
+        </w:rPr>
+        <w:t>Temperatura</w:t>
+      </w:r>
+      <w:r>
+        <w:rPr>
+          <w:rFonts w:ascii="Arial" w:hAnsi="Arial" w:cs="Arial"/>
+          <w:color w:val="222222"/>
+          <w:sz w:val="24"/>
+          <w:szCs w:val="24"/>
+          <w:shd w:val="clear" w:color="auto" w:fill="FFFFFF"/>
+        </w:rPr>
+        <w:t>, por analogia). Quanto maior for</w:t>
+      </w:r>
+      <w:r>
+        <w:rPr>
+          <w:rFonts w:ascii="Arial" w:hAnsi="Arial" w:cs="Arial"/>
+          <w:color w:val="222222"/>
+          <w:sz w:val="24"/>
+          <w:szCs w:val="24"/>
+          <w:shd w:val="clear" w:color="auto" w:fill="FFFFFF"/>
+        </w:rPr>
+        <w:t xml:space="preserve"> </w:t>
+      </w:r>
+      <w:r>
+        <w:rPr>
+          <w:rFonts w:ascii="Arial" w:hAnsi="Arial" w:cs="Arial"/>
+          <w:color w:val="222222"/>
+          <w:sz w:val="24"/>
+          <w:szCs w:val="24"/>
+          <w:shd w:val="clear" w:color="auto" w:fill="FFFFFF"/>
+        </w:rPr>
+        <w:t> </w:t>
+      </w:r>
+      <m:oMath>
+        <m:r>
+          <w:rPr>
+            <w:rFonts w:ascii="Cambria Math" w:hAnsi="Cambria Math" w:cs="Arial"/>
+            <w:color w:val="222222"/>
+            <w:sz w:val="24"/>
+            <w:szCs w:val="24"/>
+            <w:shd w:val="clear" w:color="auto" w:fill="FFFFFF"/>
+          </w:rPr>
+          <m:t>T</m:t>
+        </m:r>
+      </m:oMath>
+      <w:r>
+        <w:rPr>
+          <w:rFonts w:ascii="Arial" w:hAnsi="Arial" w:cs="Arial"/>
+          <w:color w:val="222222"/>
+          <w:sz w:val="24"/>
+          <w:szCs w:val="24"/>
+          <w:shd w:val="clear" w:color="auto" w:fill="FFFFFF"/>
+        </w:rPr>
+        <w:t xml:space="preserve"> </w:t>
+      </w:r>
+      <w:r>
+        <w:rPr>
+          <w:rFonts w:ascii="Arial" w:hAnsi="Arial" w:cs="Arial"/>
+          <w:color w:val="222222"/>
+          <w:sz w:val="24"/>
+          <w:szCs w:val="24"/>
+          <w:shd w:val="clear" w:color="auto" w:fill="FFFFFF"/>
+        </w:rPr>
+        <w:t xml:space="preserve">, maior </w:t>
+      </w:r>
+      <w:r>
+        <w:rPr>
+          <w:rFonts w:ascii="Arial" w:hAnsi="Arial" w:cs="Arial"/>
+          <w:color w:val="222222"/>
+          <w:sz w:val="24"/>
+          <w:szCs w:val="24"/>
+          <w:shd w:val="clear" w:color="auto" w:fill="FFFFFF"/>
+        </w:rPr>
+        <w:t>a probabilidade de aceitar soluções piores dentro da vizinhança calculada</w:t>
+      </w:r>
+      <w:r>
+        <w:rPr>
+          <w:rFonts w:ascii="Arial" w:hAnsi="Arial" w:cs="Arial"/>
+          <w:color w:val="222222"/>
+          <w:sz w:val="24"/>
+          <w:szCs w:val="24"/>
+          <w:shd w:val="clear" w:color="auto" w:fill="FFFFFF"/>
+        </w:rPr>
+        <w:t>. À medida que o algoritmo progride, o valor de</w:t>
+      </w:r>
+      <w:r>
+        <w:rPr>
+          <w:rFonts w:ascii="Arial" w:hAnsi="Arial" w:cs="Arial"/>
+          <w:color w:val="222222"/>
+          <w:sz w:val="24"/>
+          <w:szCs w:val="24"/>
+          <w:shd w:val="clear" w:color="auto" w:fill="FFFFFF"/>
+        </w:rPr>
+        <w:t xml:space="preserve"> </w:t>
+      </w:r>
+      <w:r>
+        <w:rPr>
+          <w:rFonts w:ascii="Arial" w:hAnsi="Arial" w:cs="Arial"/>
+          <w:color w:val="222222"/>
+          <w:sz w:val="24"/>
+          <w:szCs w:val="24"/>
+          <w:shd w:val="clear" w:color="auto" w:fill="FFFFFF"/>
+        </w:rPr>
+        <w:t> </w:t>
+      </w:r>
+      <m:oMath>
+        <m:r>
+          <w:rPr>
+            <w:rFonts w:ascii="Cambria Math" w:hAnsi="Cambria Math" w:cs="Arial"/>
+            <w:color w:val="222222"/>
+            <w:sz w:val="24"/>
+            <w:szCs w:val="24"/>
+            <w:shd w:val="clear" w:color="auto" w:fill="FFFFFF"/>
+          </w:rPr>
+          <m:t>T</m:t>
+        </m:r>
+      </m:oMath>
+      <w:r>
+        <w:rPr>
+          <w:rFonts w:ascii="Arial" w:hAnsi="Arial" w:cs="Arial"/>
+          <w:color w:val="222222"/>
+          <w:sz w:val="24"/>
+          <w:szCs w:val="24"/>
+          <w:shd w:val="clear" w:color="auto" w:fill="FFFFFF"/>
+        </w:rPr>
+        <w:t xml:space="preserve">  </w:t>
+      </w:r>
+      <w:proofErr w:type="spellStart"/>
+      <w:r>
+        <w:rPr>
+          <w:rFonts w:ascii="Arial" w:hAnsi="Arial" w:cs="Arial"/>
+          <w:color w:val="222222"/>
+          <w:sz w:val="24"/>
+          <w:szCs w:val="24"/>
+          <w:shd w:val="clear" w:color="auto" w:fill="FFFFFF"/>
+        </w:rPr>
+        <w:t>é</w:t>
+      </w:r>
+      <w:proofErr w:type="spellEnd"/>
+      <w:r>
+        <w:rPr>
+          <w:rFonts w:ascii="Arial" w:hAnsi="Arial" w:cs="Arial"/>
+          <w:color w:val="222222"/>
+          <w:sz w:val="24"/>
+          <w:szCs w:val="24"/>
+          <w:shd w:val="clear" w:color="auto" w:fill="FFFFFF"/>
+        </w:rPr>
+        <w:t xml:space="preserve"> decrementado, começando o algoritmo a convergir para uma solução ótima</w:t>
+      </w:r>
+      <w:r>
+        <w:rPr>
+          <w:rFonts w:ascii="Arial" w:hAnsi="Arial" w:cs="Arial"/>
+          <w:color w:val="222222"/>
+          <w:sz w:val="24"/>
+          <w:szCs w:val="24"/>
+          <w:shd w:val="clear" w:color="auto" w:fill="FFFFFF"/>
+        </w:rPr>
+        <w:t>.</w:t>
+      </w:r>
+    </w:p>
+    <w:p>
+      <w:pPr>
+        <w:rPr>
+          <w:rFonts w:ascii="Arial" w:hAnsi="Arial" w:cs="Arial"/>
+          <w:sz w:val="24"/>
+          <w:szCs w:val="24"/>
+        </w:rPr>
+      </w:pPr>
+    </w:p>
+    <w:p>
+      <w:pPr>
         <w:pStyle w:val="PargrafodaLista"/>
         <w:ind w:left="1080"/>
         <w:rPr>
@@ -1657,13 +2230,110 @@
     </w:p>
     <w:p>
       <w:pPr>
-        <w:ind w:left="360"/>
-        <w:rPr>
-          <w:rFonts w:ascii="Arial" w:hAnsi="Arial" w:cs="Arial"/>
-          <w:sz w:val="32"/>
-          <w:szCs w:val="32"/>
-        </w:rPr>
-      </w:pPr>
+        <w:ind w:left="360" w:firstLine="348"/>
+        <w:rPr>
+          <w:rFonts w:ascii="Arial" w:hAnsi="Arial" w:cs="Arial"/>
+          <w:sz w:val="24"/>
+          <w:szCs w:val="24"/>
+        </w:rPr>
+      </w:pPr>
+      <w:r>
+        <w:rPr>
+          <w:rFonts w:ascii="Arial" w:hAnsi="Arial" w:cs="Arial"/>
+          <w:sz w:val="24"/>
+          <w:szCs w:val="24"/>
+        </w:rPr>
+        <w:t xml:space="preserve">Como solução inicial, usamos a solução calculada pelo nosso algoritmo </w:t>
+      </w:r>
+      <w:r>
+        <w:rPr>
+          <w:rFonts w:ascii="Arial" w:hAnsi="Arial" w:cs="Arial"/>
+          <w:sz w:val="24"/>
+          <w:szCs w:val="24"/>
+        </w:rPr>
+        <w:t xml:space="preserve">já citado antes de Busca Gulosa em profundidade limitada com poda, </w:t>
+      </w:r>
+      <w:r>
+        <w:rPr>
+          <w:rFonts w:ascii="Arial" w:hAnsi="Arial" w:cs="Arial"/>
+          <w:sz w:val="24"/>
+          <w:szCs w:val="24"/>
+        </w:rPr>
+        <w:t xml:space="preserve">que já nos fornece uma boa solução e </w:t>
+      </w:r>
+      <w:r>
+        <w:rPr>
+          <w:rFonts w:ascii="Arial" w:hAnsi="Arial" w:cs="Arial"/>
+          <w:sz w:val="24"/>
+          <w:szCs w:val="24"/>
+        </w:rPr>
+        <w:t xml:space="preserve">por isso melhora o resultado da </w:t>
+      </w:r>
+      <w:proofErr w:type="spellStart"/>
+      <w:r>
+        <w:rPr>
+          <w:rFonts w:ascii="Arial" w:hAnsi="Arial" w:cs="Arial"/>
+          <w:i/>
+          <w:sz w:val="24"/>
+          <w:szCs w:val="24"/>
+        </w:rPr>
+        <w:t>Simulated</w:t>
+      </w:r>
+      <w:proofErr w:type="spellEnd"/>
+      <w:r>
+        <w:rPr>
+          <w:rFonts w:ascii="Arial" w:hAnsi="Arial" w:cs="Arial"/>
+          <w:i/>
+          <w:sz w:val="24"/>
+          <w:szCs w:val="24"/>
+        </w:rPr>
+        <w:t xml:space="preserve"> </w:t>
+      </w:r>
+      <w:proofErr w:type="spellStart"/>
+      <w:r>
+        <w:rPr>
+          <w:rFonts w:ascii="Arial" w:hAnsi="Arial" w:cs="Arial"/>
+          <w:i/>
+          <w:sz w:val="24"/>
+          <w:szCs w:val="24"/>
+        </w:rPr>
+        <w:t>Annealing</w:t>
+      </w:r>
+      <w:proofErr w:type="spellEnd"/>
+      <w:r>
+        <w:rPr>
+          <w:rFonts w:ascii="Arial" w:hAnsi="Arial" w:cs="Arial"/>
+          <w:sz w:val="24"/>
+          <w:szCs w:val="24"/>
+        </w:rPr>
+        <w:t>.</w:t>
+      </w:r>
+      <w:r>
+        <w:rPr>
+          <w:rFonts w:ascii="Arial" w:hAnsi="Arial" w:cs="Arial"/>
+          <w:sz w:val="24"/>
+          <w:szCs w:val="24"/>
+        </w:rPr>
+        <w:t xml:space="preserve"> Testamos antes com soluções iniciais randômicas</w:t>
+      </w:r>
+      <w:r>
+        <w:rPr>
+          <w:rFonts w:ascii="Arial" w:hAnsi="Arial" w:cs="Arial"/>
+          <w:sz w:val="24"/>
+          <w:szCs w:val="24"/>
+        </w:rPr>
+        <w:t xml:space="preserve">, </w:t>
+      </w:r>
+      <w:bookmarkStart w:id="0" w:name="_GoBack"/>
+      <w:bookmarkEnd w:id="0"/>
+      <w:r>
+        <w:rPr>
+          <w:rFonts w:ascii="Arial" w:hAnsi="Arial" w:cs="Arial"/>
+          <w:sz w:val="24"/>
+          <w:szCs w:val="24"/>
+        </w:rPr>
+        <w:t>mas os resultados foram piores.</w:t>
+      </w:r>
     </w:p>
     <w:p>
       <w:pPr>
@@ -1815,6 +2485,7 @@
           <w:sz w:val="28"/>
           <w:szCs w:val="28"/>
         </w:rPr>
+        <w:lastRenderedPageBreak/>
         <w:t xml:space="preserve">2 – </w:t>
       </w:r>
       <w:proofErr w:type="spellStart"/>
@@ -2775,6 +3446,15 @@
     <w:p>
       <w:pPr>
         <w:pStyle w:val="PargrafodaLista"/>
+        <w:ind w:left="360"/>
+        <w:rPr>
+          <w:rFonts w:ascii="Arial" w:hAnsi="Arial" w:cs="Arial"/>
+        </w:rPr>
+      </w:pPr>
+    </w:p>
+    <w:p>
+      <w:pPr>
+        <w:pStyle w:val="PargrafodaLista"/>
         <w:numPr>
           <w:ilvl w:val="0"/>
           <w:numId w:val="2"/>
@@ -2916,8 +3596,112 @@
         </w:rPr>
         <w:t>Busca Local</w:t>
       </w:r>
-      <w:bookmarkStart w:id="0" w:name="_GoBack"/>
-      <w:bookmarkEnd w:id="0"/>
+    </w:p>
+    <w:p>
+      <w:pPr>
+        <w:pStyle w:val="PargrafodaLista"/>
+        <w:rPr>
+          <w:rFonts w:ascii="Arial" w:hAnsi="Arial" w:cs="Arial"/>
+          <w:sz w:val="32"/>
+          <w:szCs w:val="32"/>
+        </w:rPr>
+      </w:pPr>
+    </w:p>
+    <w:p>
+      <w:pPr>
+        <w:rPr>
+          <w:rFonts w:ascii="Arial" w:hAnsi="Arial" w:cs="Arial"/>
+          <w:sz w:val="32"/>
+          <w:szCs w:val="32"/>
+        </w:rPr>
+      </w:pPr>
+    </w:p>
+    <w:p>
+      <w:pPr>
+        <w:rPr>
+          <w:rFonts w:ascii="Arial" w:hAnsi="Arial" w:cs="Arial"/>
+          <w:sz w:val="32"/>
+          <w:szCs w:val="32"/>
+        </w:rPr>
+      </w:pPr>
+    </w:p>
+    <w:p>
+      <w:pPr>
+        <w:rPr>
+          <w:rFonts w:ascii="Arial" w:hAnsi="Arial" w:cs="Arial"/>
+          <w:sz w:val="32"/>
+          <w:szCs w:val="32"/>
+        </w:rPr>
+      </w:pPr>
+    </w:p>
+    <w:p>
+      <w:pPr>
+        <w:rPr>
+          <w:rFonts w:ascii="Arial" w:hAnsi="Arial" w:cs="Arial"/>
+          <w:sz w:val="32"/>
+          <w:szCs w:val="32"/>
+        </w:rPr>
+      </w:pPr>
+    </w:p>
+    <w:p>
+      <w:pPr>
+        <w:rPr>
+          <w:rFonts w:ascii="Arial" w:hAnsi="Arial" w:cs="Arial"/>
+          <w:sz w:val="32"/>
+          <w:szCs w:val="32"/>
+        </w:rPr>
+      </w:pPr>
+    </w:p>
+    <w:p>
+      <w:pPr>
+        <w:rPr>
+          <w:rFonts w:ascii="Arial" w:hAnsi="Arial" w:cs="Arial"/>
+          <w:sz w:val="32"/>
+          <w:szCs w:val="32"/>
+        </w:rPr>
+      </w:pPr>
+    </w:p>
+    <w:p>
+      <w:pPr>
+        <w:pStyle w:val="PargrafodaLista"/>
+        <w:numPr>
+          <w:ilvl w:val="0"/>
+          <w:numId w:val="2"/>
+        </w:numPr>
+        <w:rPr>
+          <w:rFonts w:ascii="Arial" w:hAnsi="Arial" w:cs="Arial"/>
+          <w:b/>
+          <w:sz w:val="40"/>
+          <w:szCs w:val="40"/>
+        </w:rPr>
+      </w:pPr>
+      <w:r>
+        <w:rPr>
+          <w:rFonts w:ascii="Arial" w:hAnsi="Arial" w:cs="Arial"/>
+          <w:b/>
+          <w:sz w:val="40"/>
+          <w:szCs w:val="40"/>
+        </w:rPr>
+        <w:t>Conclusão</w:t>
+      </w:r>
+    </w:p>
+    <w:p>
+      <w:pPr>
+        <w:rPr>
+          <w:rFonts w:ascii="Arial" w:hAnsi="Arial" w:cs="Arial"/>
+          <w:sz w:val="32"/>
+          <w:szCs w:val="32"/>
+        </w:rPr>
+      </w:pPr>
+    </w:p>
+    <w:p>
+      <w:pPr>
+        <w:rPr>
+          <w:rFonts w:ascii="Arial" w:hAnsi="Arial" w:cs="Arial"/>
+          <w:sz w:val="32"/>
+          <w:szCs w:val="32"/>
+        </w:rPr>
+      </w:pPr>
     </w:p>
     <w:p>
       <w:pPr>
@@ -3634,6 +4418,23 @@
       </w:tblBorders>
     </w:tblPr>
   </w:style>
+  <w:style w:type="character" w:styleId="Hyperlink">
+    <w:name w:val="Hyperlink"/>
+    <w:basedOn w:val="Fontepargpadro"/>
+    <w:uiPriority w:val="99"/>
+    <w:semiHidden/>
+    <w:unhideWhenUsed/>
+    <w:rsid w:val="00BD227E"/>
+    <w:rPr>
+      <w:color w:val="0000FF"/>
+      <w:u w:val="single"/>
+    </w:rPr>
+  </w:style>
+  <w:style w:type="character" w:customStyle="1" w:styleId="mwe-math-mathml-inline">
+    <w:name w:val="mwe-math-mathml-inline"/>
+    <w:basedOn w:val="Fontepargpadro"/>
+    <w:rsid w:val="00BD227E"/>
+  </w:style>
 </w:styles>
 </file>
 

</xml_diff>